<commit_message>
lesson 224 - vocab and homework
</commit_message>
<xml_diff>
--- a/english_via_skype/solutions/doc/lesson_222_passive restaurant (1)_edit.docx
+++ b/english_via_skype/solutions/doc/lesson_222_passive restaurant (1)_edit.docx
@@ -1947,7 +1947,6 @@
         <w:rPr>
           <w:sz w:val="32"/>
           <w:szCs w:val="32"/>
-          <w:lang w:val="en-US"/>
         </w:rPr>
       </w:pPr>
       <w:r>
@@ -1965,6 +1964,78 @@
           <w:lang w:val="en-US"/>
         </w:rPr>
         <w:t>to</w:t>
+      </w:r>
+      <w:r>
+        <w:rPr>
+          <w:sz w:val="32"/>
+          <w:szCs w:val="32"/>
+          <w:lang w:val="en-US"/>
+        </w:rPr>
+        <w:t xml:space="preserve">……………………. </w:t>
+      </w:r>
+      <w:r>
+        <w:rPr>
+          <w:sz w:val="32"/>
+          <w:szCs w:val="32"/>
+        </w:rPr>
+        <w:t xml:space="preserve">you in 5 minutes  </w:t>
+      </w:r>
+    </w:p>
+    <w:p>
+      <w:pPr>
+        <w:rPr>
+          <w:sz w:val="32"/>
+          <w:szCs w:val="32"/>
+        </w:rPr>
+      </w:pPr>
+    </w:p>
+    <w:p>
+      <w:pPr>
+        <w:rPr>
+          <w:sz w:val="32"/>
+          <w:szCs w:val="32"/>
+        </w:rPr>
+      </w:pPr>
+    </w:p>
+    <w:p>
+      <w:pPr>
+        <w:rPr>
+          <w:sz w:val="32"/>
+          <w:szCs w:val="32"/>
+        </w:rPr>
+      </w:pPr>
+      <w:r>
+        <w:rPr>
+          <w:sz w:val="32"/>
+          <w:szCs w:val="32"/>
+        </w:rPr>
+        <w:lastRenderedPageBreak/>
+        <w:t>- Jakiego typu napoje są serwowane w waszej restauracji?</w:t>
+      </w:r>
+    </w:p>
+    <w:p>
+      <w:pPr>
+        <w:rPr>
+          <w:sz w:val="32"/>
+          <w:szCs w:val="32"/>
+          <w:lang w:val="en-US"/>
+        </w:rPr>
+      </w:pPr>
+      <w:r>
+        <w:rPr>
+          <w:sz w:val="32"/>
+          <w:szCs w:val="32"/>
+          <w:lang w:val="en-US"/>
+        </w:rPr>
+        <w:t>- We have diversity …</w:t>
+      </w:r>
+      <w:r>
+        <w:rPr>
+          <w:sz w:val="32"/>
+          <w:szCs w:val="32"/>
+          <w:lang w:val="en-US"/>
+        </w:rPr>
+        <w:t>of</w:t>
       </w:r>
       <w:bookmarkStart w:id="0" w:name="_GoBack"/>
       <w:bookmarkEnd w:id="0"/>
@@ -1974,58 +2045,7 @@
           <w:szCs w:val="32"/>
           <w:lang w:val="en-US"/>
         </w:rPr>
-        <w:t xml:space="preserve">……………………. you in 5 minutes  </w:t>
-      </w:r>
-    </w:p>
-    <w:p>
-      <w:pPr>
-        <w:rPr>
-          <w:sz w:val="32"/>
-          <w:szCs w:val="32"/>
-          <w:lang w:val="en-US"/>
-        </w:rPr>
-      </w:pPr>
-    </w:p>
-    <w:p>
-      <w:pPr>
-        <w:rPr>
-          <w:sz w:val="32"/>
-          <w:szCs w:val="32"/>
-          <w:lang w:val="en-US"/>
-        </w:rPr>
-      </w:pPr>
-    </w:p>
-    <w:p>
-      <w:pPr>
-        <w:rPr>
-          <w:sz w:val="32"/>
-          <w:szCs w:val="32"/>
-        </w:rPr>
-      </w:pPr>
-      <w:r>
-        <w:rPr>
-          <w:sz w:val="32"/>
-          <w:szCs w:val="32"/>
-        </w:rPr>
-        <w:lastRenderedPageBreak/>
-        <w:t>- Jakiego typu napoje są serwowane w waszej restauracji?</w:t>
-      </w:r>
-    </w:p>
-    <w:p>
-      <w:pPr>
-        <w:rPr>
-          <w:sz w:val="32"/>
-          <w:szCs w:val="32"/>
-          <w:lang w:val="en-US"/>
-        </w:rPr>
-      </w:pPr>
-      <w:r>
-        <w:rPr>
-          <w:sz w:val="32"/>
-          <w:szCs w:val="32"/>
-          <w:lang w:val="en-US"/>
-        </w:rPr>
-        <w:t>- We have diversity ………………..beverages ranging …………………….</w:t>
+        <w:t>……………..beverages ranging …………………….</w:t>
       </w:r>
       <w:r>
         <w:rPr>

</xml_diff>

<commit_message>
lesson 225 - tuesday
</commit_message>
<xml_diff>
--- a/english_via_skype/solutions/doc/lesson_222_passive restaurant (1)_edit.docx
+++ b/english_via_skype/solutions/doc/lesson_222_passive restaurant (1)_edit.docx
@@ -42,6 +42,7 @@
                 <w:lang w:eastAsia="pl-PL"/>
               </w:rPr>
             </w:pPr>
+            <w:proofErr w:type="spellStart"/>
             <w:r>
               <w:rPr>
                 <w:rFonts w:ascii="Georgia" w:eastAsia="Times New Roman" w:hAnsi="Georgia" w:cs="Times New Roman"/>
@@ -54,6 +55,7 @@
               </w:rPr>
               <w:t>Tense</w:t>
             </w:r>
+            <w:proofErr w:type="spellEnd"/>
           </w:p>
         </w:tc>
         <w:tc>
@@ -104,6 +106,7 @@
                 <w:lang w:eastAsia="pl-PL"/>
               </w:rPr>
             </w:pPr>
+            <w:proofErr w:type="spellStart"/>
             <w:r>
               <w:rPr>
                 <w:rFonts w:ascii="Georgia" w:eastAsia="Times New Roman" w:hAnsi="Georgia" w:cs="Times New Roman"/>
@@ -116,6 +119,7 @@
               </w:rPr>
               <w:t>Passive</w:t>
             </w:r>
+            <w:proofErr w:type="spellEnd"/>
           </w:p>
         </w:tc>
       </w:tr>
@@ -142,6 +146,7 @@
               </w:rPr>
             </w:pPr>
             <w:hyperlink r:id="rId4" w:history="1">
+              <w:proofErr w:type="spellStart"/>
               <w:r>
                 <w:rPr>
                   <w:rFonts w:ascii="Georgia" w:eastAsia="Times New Roman" w:hAnsi="Georgia" w:cs="Times New Roman"/>
@@ -152,8 +157,35 @@
                   <w:szCs w:val="28"/>
                   <w:lang w:eastAsia="pl-PL"/>
                 </w:rPr>
-                <w:t>present simple</w:t>
+                <w:t>present</w:t>
               </w:r>
+              <w:proofErr w:type="spellEnd"/>
+              <w:r>
+                <w:rPr>
+                  <w:rFonts w:ascii="Georgia" w:eastAsia="Times New Roman" w:hAnsi="Georgia" w:cs="Times New Roman"/>
+                  <w:b/>
+                  <w:bCs/>
+                  <w:color w:val="000000" w:themeColor="text1"/>
+                  <w:sz w:val="28"/>
+                  <w:szCs w:val="28"/>
+                  <w:lang w:eastAsia="pl-PL"/>
+                </w:rPr>
+                <w:t xml:space="preserve"> </w:t>
+              </w:r>
+              <w:proofErr w:type="spellStart"/>
+              <w:r>
+                <w:rPr>
+                  <w:rFonts w:ascii="Georgia" w:eastAsia="Times New Roman" w:hAnsi="Georgia" w:cs="Times New Roman"/>
+                  <w:b/>
+                  <w:bCs/>
+                  <w:color w:val="000000" w:themeColor="text1"/>
+                  <w:sz w:val="28"/>
+                  <w:szCs w:val="28"/>
+                  <w:lang w:eastAsia="pl-PL"/>
+                </w:rPr>
+                <w:t>simple</w:t>
+              </w:r>
+              <w:proofErr w:type="spellEnd"/>
             </w:hyperlink>
           </w:p>
         </w:tc>
@@ -184,6 +216,7 @@
               </w:rPr>
               <w:t>I </w:t>
             </w:r>
+            <w:proofErr w:type="spellStart"/>
             <w:r>
               <w:rPr>
                 <w:rFonts w:ascii="Georgia" w:eastAsia="Times New Roman" w:hAnsi="Georgia" w:cs="Times New Roman"/>
@@ -196,6 +229,7 @@
               </w:rPr>
               <w:t>make</w:t>
             </w:r>
+            <w:proofErr w:type="spellEnd"/>
             <w:r>
               <w:rPr>
                 <w:rFonts w:ascii="Georgia" w:eastAsia="Times New Roman" w:hAnsi="Georgia" w:cs="Times New Roman"/>
@@ -204,7 +238,29 @@
                 <w:szCs w:val="28"/>
                 <w:lang w:eastAsia="pl-PL"/>
               </w:rPr>
-              <w:t> a cake.</w:t>
+              <w:t xml:space="preserve"> a </w:t>
+            </w:r>
+            <w:proofErr w:type="spellStart"/>
+            <w:r>
+              <w:rPr>
+                <w:rFonts w:ascii="Georgia" w:eastAsia="Times New Roman" w:hAnsi="Georgia" w:cs="Times New Roman"/>
+                <w:color w:val="000000" w:themeColor="text1"/>
+                <w:sz w:val="28"/>
+                <w:szCs w:val="28"/>
+                <w:lang w:eastAsia="pl-PL"/>
+              </w:rPr>
+              <w:t>cake</w:t>
+            </w:r>
+            <w:proofErr w:type="spellEnd"/>
+            <w:r>
+              <w:rPr>
+                <w:rFonts w:ascii="Georgia" w:eastAsia="Times New Roman" w:hAnsi="Georgia" w:cs="Times New Roman"/>
+                <w:color w:val="000000" w:themeColor="text1"/>
+                <w:sz w:val="28"/>
+                <w:szCs w:val="28"/>
+                <w:lang w:eastAsia="pl-PL"/>
+              </w:rPr>
+              <w:t>.</w:t>
             </w:r>
           </w:p>
         </w:tc>
@@ -283,6 +339,7 @@
               </w:rPr>
             </w:pPr>
             <w:hyperlink r:id="rId5" w:history="1">
+              <w:proofErr w:type="spellStart"/>
               <w:r>
                 <w:rPr>
                   <w:rFonts w:ascii="Georgia" w:eastAsia="Times New Roman" w:hAnsi="Georgia" w:cs="Times New Roman"/>
@@ -293,8 +350,35 @@
                   <w:szCs w:val="28"/>
                   <w:lang w:eastAsia="pl-PL"/>
                 </w:rPr>
-                <w:t>present continuous</w:t>
+                <w:t>present</w:t>
               </w:r>
+              <w:proofErr w:type="spellEnd"/>
+              <w:r>
+                <w:rPr>
+                  <w:rFonts w:ascii="Georgia" w:eastAsia="Times New Roman" w:hAnsi="Georgia" w:cs="Times New Roman"/>
+                  <w:b/>
+                  <w:bCs/>
+                  <w:color w:val="000000" w:themeColor="text1"/>
+                  <w:sz w:val="28"/>
+                  <w:szCs w:val="28"/>
+                  <w:lang w:eastAsia="pl-PL"/>
+                </w:rPr>
+                <w:t xml:space="preserve"> </w:t>
+              </w:r>
+              <w:proofErr w:type="spellStart"/>
+              <w:r>
+                <w:rPr>
+                  <w:rFonts w:ascii="Georgia" w:eastAsia="Times New Roman" w:hAnsi="Georgia" w:cs="Times New Roman"/>
+                  <w:b/>
+                  <w:bCs/>
+                  <w:color w:val="000000" w:themeColor="text1"/>
+                  <w:sz w:val="28"/>
+                  <w:szCs w:val="28"/>
+                  <w:lang w:eastAsia="pl-PL"/>
+                </w:rPr>
+                <w:t>continuous</w:t>
+              </w:r>
+              <w:proofErr w:type="spellEnd"/>
             </w:hyperlink>
           </w:p>
         </w:tc>
@@ -434,8 +518,22 @@
                   <w:szCs w:val="28"/>
                   <w:lang w:eastAsia="pl-PL"/>
                 </w:rPr>
-                <w:t>past simple</w:t>
+                <w:t xml:space="preserve">past </w:t>
               </w:r>
+              <w:proofErr w:type="spellStart"/>
+              <w:r>
+                <w:rPr>
+                  <w:rFonts w:ascii="Georgia" w:eastAsia="Times New Roman" w:hAnsi="Georgia" w:cs="Times New Roman"/>
+                  <w:b/>
+                  <w:bCs/>
+                  <w:color w:val="000000" w:themeColor="text1"/>
+                  <w:sz w:val="28"/>
+                  <w:szCs w:val="28"/>
+                  <w:lang w:eastAsia="pl-PL"/>
+                </w:rPr>
+                <w:t>simple</w:t>
+              </w:r>
+              <w:proofErr w:type="spellEnd"/>
             </w:hyperlink>
           </w:p>
         </w:tc>
@@ -466,6 +564,7 @@
               </w:rPr>
               <w:t>I </w:t>
             </w:r>
+            <w:proofErr w:type="spellStart"/>
             <w:r>
               <w:rPr>
                 <w:rFonts w:ascii="Georgia" w:eastAsia="Times New Roman" w:hAnsi="Georgia" w:cs="Times New Roman"/>
@@ -478,6 +577,7 @@
               </w:rPr>
               <w:t>made</w:t>
             </w:r>
+            <w:proofErr w:type="spellEnd"/>
             <w:r>
               <w:rPr>
                 <w:rFonts w:ascii="Georgia" w:eastAsia="Times New Roman" w:hAnsi="Georgia" w:cs="Times New Roman"/>
@@ -486,7 +586,29 @@
                 <w:szCs w:val="28"/>
                 <w:lang w:eastAsia="pl-PL"/>
               </w:rPr>
-              <w:t> a cake.</w:t>
+              <w:t xml:space="preserve"> a </w:t>
+            </w:r>
+            <w:proofErr w:type="spellStart"/>
+            <w:r>
+              <w:rPr>
+                <w:rFonts w:ascii="Georgia" w:eastAsia="Times New Roman" w:hAnsi="Georgia" w:cs="Times New Roman"/>
+                <w:color w:val="000000" w:themeColor="text1"/>
+                <w:sz w:val="28"/>
+                <w:szCs w:val="28"/>
+                <w:lang w:eastAsia="pl-PL"/>
+              </w:rPr>
+              <w:t>cake</w:t>
+            </w:r>
+            <w:proofErr w:type="spellEnd"/>
+            <w:r>
+              <w:rPr>
+                <w:rFonts w:ascii="Georgia" w:eastAsia="Times New Roman" w:hAnsi="Georgia" w:cs="Times New Roman"/>
+                <w:color w:val="000000" w:themeColor="text1"/>
+                <w:sz w:val="28"/>
+                <w:szCs w:val="28"/>
+                <w:lang w:eastAsia="pl-PL"/>
+              </w:rPr>
+              <w:t>.</w:t>
             </w:r>
           </w:p>
         </w:tc>
@@ -575,8 +697,22 @@
                   <w:szCs w:val="28"/>
                   <w:lang w:eastAsia="pl-PL"/>
                 </w:rPr>
-                <w:t>past continuous</w:t>
+                <w:t xml:space="preserve">past </w:t>
               </w:r>
+              <w:proofErr w:type="spellStart"/>
+              <w:r>
+                <w:rPr>
+                  <w:rFonts w:ascii="Georgia" w:eastAsia="Times New Roman" w:hAnsi="Georgia" w:cs="Times New Roman"/>
+                  <w:b/>
+                  <w:bCs/>
+                  <w:color w:val="000000" w:themeColor="text1"/>
+                  <w:sz w:val="28"/>
+                  <w:szCs w:val="28"/>
+                  <w:lang w:eastAsia="pl-PL"/>
+                </w:rPr>
+                <w:t>continuous</w:t>
+              </w:r>
+              <w:proofErr w:type="spellEnd"/>
             </w:hyperlink>
           </w:p>
         </w:tc>
@@ -706,6 +842,7 @@
               </w:rPr>
             </w:pPr>
             <w:hyperlink r:id="rId8" w:history="1">
+              <w:proofErr w:type="spellStart"/>
               <w:r>
                 <w:rPr>
                   <w:rFonts w:ascii="Georgia" w:eastAsia="Times New Roman" w:hAnsi="Georgia" w:cs="Times New Roman"/>
@@ -716,8 +853,35 @@
                   <w:szCs w:val="28"/>
                   <w:lang w:eastAsia="pl-PL"/>
                 </w:rPr>
-                <w:t>present perfect</w:t>
+                <w:t>present</w:t>
               </w:r>
+              <w:proofErr w:type="spellEnd"/>
+              <w:r>
+                <w:rPr>
+                  <w:rFonts w:ascii="Georgia" w:eastAsia="Times New Roman" w:hAnsi="Georgia" w:cs="Times New Roman"/>
+                  <w:b/>
+                  <w:bCs/>
+                  <w:color w:val="000000" w:themeColor="text1"/>
+                  <w:sz w:val="28"/>
+                  <w:szCs w:val="28"/>
+                  <w:lang w:eastAsia="pl-PL"/>
+                </w:rPr>
+                <w:t xml:space="preserve"> </w:t>
+              </w:r>
+              <w:proofErr w:type="spellStart"/>
+              <w:r>
+                <w:rPr>
+                  <w:rFonts w:ascii="Georgia" w:eastAsia="Times New Roman" w:hAnsi="Georgia" w:cs="Times New Roman"/>
+                  <w:b/>
+                  <w:bCs/>
+                  <w:color w:val="000000" w:themeColor="text1"/>
+                  <w:sz w:val="28"/>
+                  <w:szCs w:val="28"/>
+                  <w:lang w:eastAsia="pl-PL"/>
+                </w:rPr>
+                <w:t>perfect</w:t>
+              </w:r>
+              <w:proofErr w:type="spellEnd"/>
             </w:hyperlink>
           </w:p>
         </w:tc>
@@ -857,8 +1021,22 @@
                   <w:szCs w:val="28"/>
                   <w:lang w:eastAsia="pl-PL"/>
                 </w:rPr>
-                <w:t>past perfect</w:t>
+                <w:t xml:space="preserve">past </w:t>
               </w:r>
+              <w:proofErr w:type="spellStart"/>
+              <w:r>
+                <w:rPr>
+                  <w:rFonts w:ascii="Georgia" w:eastAsia="Times New Roman" w:hAnsi="Georgia" w:cs="Times New Roman"/>
+                  <w:b/>
+                  <w:bCs/>
+                  <w:color w:val="000000" w:themeColor="text1"/>
+                  <w:sz w:val="28"/>
+                  <w:szCs w:val="28"/>
+                  <w:lang w:eastAsia="pl-PL"/>
+                </w:rPr>
+                <w:t>perfect</w:t>
+              </w:r>
+              <w:proofErr w:type="spellEnd"/>
             </w:hyperlink>
           </w:p>
         </w:tc>
@@ -988,6 +1166,7 @@
               </w:rPr>
             </w:pPr>
             <w:hyperlink r:id="rId10" w:history="1">
+              <w:proofErr w:type="spellStart"/>
               <w:r>
                 <w:rPr>
                   <w:rFonts w:ascii="Georgia" w:eastAsia="Times New Roman" w:hAnsi="Georgia" w:cs="Times New Roman"/>
@@ -998,8 +1177,35 @@
                   <w:szCs w:val="28"/>
                   <w:lang w:eastAsia="pl-PL"/>
                 </w:rPr>
-                <w:t>future simple</w:t>
+                <w:t>future</w:t>
               </w:r>
+              <w:proofErr w:type="spellEnd"/>
+              <w:r>
+                <w:rPr>
+                  <w:rFonts w:ascii="Georgia" w:eastAsia="Times New Roman" w:hAnsi="Georgia" w:cs="Times New Roman"/>
+                  <w:b/>
+                  <w:bCs/>
+                  <w:color w:val="000000" w:themeColor="text1"/>
+                  <w:sz w:val="28"/>
+                  <w:szCs w:val="28"/>
+                  <w:lang w:eastAsia="pl-PL"/>
+                </w:rPr>
+                <w:t xml:space="preserve"> </w:t>
+              </w:r>
+              <w:proofErr w:type="spellStart"/>
+              <w:r>
+                <w:rPr>
+                  <w:rFonts w:ascii="Georgia" w:eastAsia="Times New Roman" w:hAnsi="Georgia" w:cs="Times New Roman"/>
+                  <w:b/>
+                  <w:bCs/>
+                  <w:color w:val="000000" w:themeColor="text1"/>
+                  <w:sz w:val="28"/>
+                  <w:szCs w:val="28"/>
+                  <w:lang w:eastAsia="pl-PL"/>
+                </w:rPr>
+                <w:t>simple</w:t>
+              </w:r>
+              <w:proofErr w:type="spellEnd"/>
             </w:hyperlink>
           </w:p>
         </w:tc>
@@ -1262,7 +1468,7 @@
           <w:szCs w:val="32"/>
           <w:lang w:val="en-US"/>
         </w:rPr>
-        <w:t>served</w:t>
+        <w:t>being served</w:t>
       </w:r>
       <w:r>
         <w:rPr>
@@ -1320,7 +1526,23 @@
           <w:szCs w:val="32"/>
           <w:lang w:val="en-US"/>
         </w:rPr>
-        <w:t>received is deprived………………</w:t>
+        <w:t>received is deprived…</w:t>
+      </w:r>
+      <w:r>
+        <w:rPr>
+          <w:sz w:val="32"/>
+          <w:szCs w:val="32"/>
+          <w:lang w:val="en-US"/>
+        </w:rPr>
+        <w:t>of</w:t>
+      </w:r>
+      <w:r>
+        <w:rPr>
+          <w:sz w:val="32"/>
+          <w:szCs w:val="32"/>
+          <w:lang w:val="en-US"/>
+        </w:rPr>
+        <w:t>……………</w:t>
       </w:r>
       <w:r>
         <w:rPr>
@@ -1401,7 +1623,23 @@
           <w:szCs w:val="32"/>
           <w:lang w:val="en-US"/>
         </w:rPr>
-        <w:t>I will get it ………………………(change)</w:t>
+        <w:t>I will get it …</w:t>
+      </w:r>
+      <w:r>
+        <w:rPr>
+          <w:sz w:val="32"/>
+          <w:szCs w:val="32"/>
+          <w:lang w:val="en-US"/>
+        </w:rPr>
+        <w:t>changed</w:t>
+      </w:r>
+      <w:r>
+        <w:rPr>
+          <w:sz w:val="32"/>
+          <w:szCs w:val="32"/>
+          <w:lang w:val="en-US"/>
+        </w:rPr>
+        <w:t>……………………(change)</w:t>
       </w:r>
       <w:r>
         <w:rPr>
@@ -1476,33 +1714,65 @@
           <w:szCs w:val="32"/>
           <w:lang w:val="en-US"/>
         </w:rPr>
-        <w:t>- That’s all right . First dinner is always free ………………………chargé ( complimentary)</w:t>
-      </w:r>
-    </w:p>
-    <w:p>
-      <w:pPr>
-        <w:rPr>
-          <w:sz w:val="32"/>
-          <w:szCs w:val="32"/>
-          <w:lang w:val="en-US"/>
-        </w:rPr>
-      </w:pPr>
-    </w:p>
-    <w:p>
-      <w:pPr>
-        <w:rPr>
-          <w:sz w:val="32"/>
-          <w:szCs w:val="32"/>
-          <w:lang w:val="en-US"/>
-        </w:rPr>
-      </w:pPr>
-      <w:r>
-        <w:rPr>
-          <w:sz w:val="32"/>
-          <w:szCs w:val="32"/>
-          <w:lang w:val="en-US"/>
-        </w:rPr>
-        <w:t>- Is it …………………………….the house</w:t>
+        <w:t>- That’s all right . First dinner is always free …</w:t>
+      </w:r>
+      <w:r>
+        <w:rPr>
+          <w:sz w:val="32"/>
+          <w:szCs w:val="32"/>
+          <w:lang w:val="en-US"/>
+        </w:rPr>
+        <w:t>of</w:t>
+      </w:r>
+      <w:r>
+        <w:rPr>
+          <w:sz w:val="32"/>
+          <w:szCs w:val="32"/>
+          <w:lang w:val="en-US"/>
+        </w:rPr>
+        <w:t>……………………chargé ( complimentary)</w:t>
+      </w:r>
+    </w:p>
+    <w:p>
+      <w:pPr>
+        <w:rPr>
+          <w:sz w:val="32"/>
+          <w:szCs w:val="32"/>
+          <w:lang w:val="en-US"/>
+        </w:rPr>
+      </w:pPr>
+    </w:p>
+    <w:p>
+      <w:pPr>
+        <w:rPr>
+          <w:sz w:val="32"/>
+          <w:szCs w:val="32"/>
+          <w:lang w:val="en-US"/>
+        </w:rPr>
+      </w:pPr>
+      <w:r>
+        <w:rPr>
+          <w:sz w:val="32"/>
+          <w:szCs w:val="32"/>
+          <w:lang w:val="en-US"/>
+        </w:rPr>
+        <w:t>- Is it ……</w:t>
+      </w:r>
+      <w:r>
+        <w:rPr>
+          <w:sz w:val="32"/>
+          <w:szCs w:val="32"/>
+          <w:lang w:val="en-US"/>
+        </w:rPr>
+        <w:t>on</w:t>
+      </w:r>
+      <w:r>
+        <w:rPr>
+          <w:sz w:val="32"/>
+          <w:szCs w:val="32"/>
+          <w:lang w:val="en-US"/>
+        </w:rPr>
+        <w:t>……………………….the house</w:t>
       </w:r>
     </w:p>
     <w:p>
@@ -1635,7 +1905,23 @@
           <w:szCs w:val="32"/>
           <w:lang w:val="en-US"/>
         </w:rPr>
-        <w:t>I have run ………………………….of pepper .</w:t>
+        <w:t>I have run …</w:t>
+      </w:r>
+      <w:r>
+        <w:rPr>
+          <w:sz w:val="32"/>
+          <w:szCs w:val="32"/>
+          <w:lang w:val="en-US"/>
+        </w:rPr>
+        <w:t>out</w:t>
+      </w:r>
+      <w:r>
+        <w:rPr>
+          <w:sz w:val="32"/>
+          <w:szCs w:val="32"/>
+          <w:lang w:val="en-US"/>
+        </w:rPr>
+        <w:t>……………………….of pepper .</w:t>
       </w:r>
       <w:r>
         <w:rPr>
@@ -1728,33 +2014,65 @@
           <w:szCs w:val="32"/>
           <w:lang w:val="en-US"/>
         </w:rPr>
-        <w:t>- I will go…………………….roast chicken with dark stew</w:t>
-      </w:r>
-    </w:p>
-    <w:p>
-      <w:pPr>
-        <w:rPr>
-          <w:sz w:val="32"/>
-          <w:szCs w:val="32"/>
-          <w:lang w:val="en-US"/>
-        </w:rPr>
-      </w:pPr>
-    </w:p>
-    <w:p>
-      <w:pPr>
-        <w:rPr>
-          <w:sz w:val="32"/>
-          <w:szCs w:val="32"/>
-          <w:lang w:val="en-US"/>
-        </w:rPr>
-      </w:pPr>
-      <w:r>
-        <w:rPr>
-          <w:sz w:val="32"/>
-          <w:szCs w:val="32"/>
-          <w:lang w:val="en-US"/>
-        </w:rPr>
-        <w:t>- Could you provide me ……………………cutlery as I have no fork</w:t>
+        <w:t>- I will go…</w:t>
+      </w:r>
+      <w:r>
+        <w:rPr>
+          <w:sz w:val="32"/>
+          <w:szCs w:val="32"/>
+          <w:lang w:val="en-US"/>
+        </w:rPr>
+        <w:t>for</w:t>
+      </w:r>
+      <w:r>
+        <w:rPr>
+          <w:sz w:val="32"/>
+          <w:szCs w:val="32"/>
+          <w:lang w:val="en-US"/>
+        </w:rPr>
+        <w:t>………………….roast chicken with dark stew</w:t>
+      </w:r>
+    </w:p>
+    <w:p>
+      <w:pPr>
+        <w:rPr>
+          <w:sz w:val="32"/>
+          <w:szCs w:val="32"/>
+          <w:lang w:val="en-US"/>
+        </w:rPr>
+      </w:pPr>
+    </w:p>
+    <w:p>
+      <w:pPr>
+        <w:rPr>
+          <w:sz w:val="32"/>
+          <w:szCs w:val="32"/>
+          <w:lang w:val="en-US"/>
+        </w:rPr>
+      </w:pPr>
+      <w:r>
+        <w:rPr>
+          <w:sz w:val="32"/>
+          <w:szCs w:val="32"/>
+          <w:lang w:val="en-US"/>
+        </w:rPr>
+        <w:t>- Could you provide me …</w:t>
+      </w:r>
+      <w:r>
+        <w:rPr>
+          <w:sz w:val="32"/>
+          <w:szCs w:val="32"/>
+          <w:lang w:val="en-US"/>
+        </w:rPr>
+        <w:t>with</w:t>
+      </w:r>
+      <w:r>
+        <w:rPr>
+          <w:sz w:val="32"/>
+          <w:szCs w:val="32"/>
+          <w:lang w:val="en-US"/>
+        </w:rPr>
+        <w:t>…………………cutlery as I have no fork</w:t>
       </w:r>
     </w:p>
     <w:p>
@@ -1854,33 +2172,67 @@
           <w:szCs w:val="32"/>
           <w:lang w:val="en-US"/>
         </w:rPr>
-        <w:t xml:space="preserve">therefore I need wide range ……………………..choice otherwise I will have to leave </w:t>
-      </w:r>
-    </w:p>
-    <w:p>
-      <w:pPr>
-        <w:rPr>
-          <w:sz w:val="32"/>
-          <w:szCs w:val="32"/>
-          <w:lang w:val="en-US"/>
-        </w:rPr>
-      </w:pPr>
-    </w:p>
-    <w:p>
-      <w:pPr>
-        <w:rPr>
-          <w:sz w:val="32"/>
-          <w:szCs w:val="32"/>
-          <w:lang w:val="en-US"/>
-        </w:rPr>
-      </w:pPr>
-      <w:r>
-        <w:rPr>
-          <w:sz w:val="32"/>
-          <w:szCs w:val="32"/>
-          <w:lang w:val="en-US"/>
-        </w:rPr>
-        <w:t>- Napkin is missing ………………………….my table . Could you be so kind and bring me a set of serviettes</w:t>
+        <w:t>therefore I need wide range ……</w:t>
+      </w:r>
+      <w:r>
+        <w:rPr>
+          <w:sz w:val="32"/>
+          <w:szCs w:val="32"/>
+          <w:lang w:val="en-US"/>
+        </w:rPr>
+        <w:t>of</w:t>
+      </w:r>
+      <w:bookmarkStart w:id="0" w:name="_GoBack"/>
+      <w:bookmarkEnd w:id="0"/>
+      <w:r>
+        <w:rPr>
+          <w:sz w:val="32"/>
+          <w:szCs w:val="32"/>
+          <w:lang w:val="en-US"/>
+        </w:rPr>
+        <w:t xml:space="preserve">………………..choice otherwise I will have to leave </w:t>
+      </w:r>
+    </w:p>
+    <w:p>
+      <w:pPr>
+        <w:rPr>
+          <w:sz w:val="32"/>
+          <w:szCs w:val="32"/>
+          <w:lang w:val="en-US"/>
+        </w:rPr>
+      </w:pPr>
+    </w:p>
+    <w:p>
+      <w:pPr>
+        <w:rPr>
+          <w:sz w:val="32"/>
+          <w:szCs w:val="32"/>
+          <w:lang w:val="en-US"/>
+        </w:rPr>
+      </w:pPr>
+      <w:r>
+        <w:rPr>
+          <w:sz w:val="32"/>
+          <w:szCs w:val="32"/>
+          <w:lang w:val="en-US"/>
+        </w:rPr>
+        <w:t>- Napkin is missing ……</w:t>
+      </w:r>
+      <w:r>
+        <w:rPr>
+          <w:sz w:val="32"/>
+          <w:szCs w:val="32"/>
+          <w:lang w:val="en-US"/>
+        </w:rPr>
+        <w:t>on</w:t>
+      </w:r>
+      <w:r>
+        <w:rPr>
+          <w:sz w:val="32"/>
+          <w:szCs w:val="32"/>
+          <w:lang w:val="en-US"/>
+        </w:rPr>
+        <w:t>…………………….my table . Could you be so kind and bring me a set of serviettes</w:t>
       </w:r>
     </w:p>
     <w:p>
@@ -1978,7 +2330,23 @@
           <w:sz w:val="32"/>
           <w:szCs w:val="32"/>
         </w:rPr>
-        <w:t xml:space="preserve">you in 5 minutes  </w:t>
+        <w:t xml:space="preserve">you in 5 </w:t>
+      </w:r>
+      <w:proofErr w:type="spellStart"/>
+      <w:r>
+        <w:rPr>
+          <w:sz w:val="32"/>
+          <w:szCs w:val="32"/>
+        </w:rPr>
+        <w:t>minutes</w:t>
+      </w:r>
+      <w:proofErr w:type="spellEnd"/>
+      <w:r>
+        <w:rPr>
+          <w:sz w:val="32"/>
+          <w:szCs w:val="32"/>
+        </w:rPr>
+        <w:t xml:space="preserve">  </w:t>
       </w:r>
     </w:p>
     <w:p>
@@ -2037,8 +2405,6 @@
         </w:rPr>
         <w:t>of</w:t>
       </w:r>
-      <w:bookmarkStart w:id="0" w:name="_GoBack"/>
-      <w:bookmarkEnd w:id="0"/>
       <w:r>
         <w:rPr>
           <w:sz w:val="32"/>
@@ -2232,13 +2598,79 @@
           <w:szCs w:val="32"/>
         </w:rPr>
       </w:pPr>
-      <w:r>
-        <w:rPr>
-          <w:sz w:val="32"/>
-          <w:szCs w:val="32"/>
-        </w:rPr>
-        <w:t>Overpriced , overpower , overrated, overcooked/undercooked</w:t>
-      </w:r>
+      <w:proofErr w:type="spellStart"/>
+      <w:r>
+        <w:rPr>
+          <w:sz w:val="32"/>
+          <w:szCs w:val="32"/>
+        </w:rPr>
+        <w:t>Overpriced</w:t>
+      </w:r>
+      <w:proofErr w:type="spellEnd"/>
+      <w:r>
+        <w:rPr>
+          <w:sz w:val="32"/>
+          <w:szCs w:val="32"/>
+        </w:rPr>
+        <w:t xml:space="preserve"> , </w:t>
+      </w:r>
+      <w:proofErr w:type="spellStart"/>
+      <w:r>
+        <w:rPr>
+          <w:sz w:val="32"/>
+          <w:szCs w:val="32"/>
+        </w:rPr>
+        <w:t>overpower</w:t>
+      </w:r>
+      <w:proofErr w:type="spellEnd"/>
+      <w:r>
+        <w:rPr>
+          <w:sz w:val="32"/>
+          <w:szCs w:val="32"/>
+        </w:rPr>
+        <w:t xml:space="preserve"> , </w:t>
+      </w:r>
+      <w:proofErr w:type="spellStart"/>
+      <w:r>
+        <w:rPr>
+          <w:sz w:val="32"/>
+          <w:szCs w:val="32"/>
+        </w:rPr>
+        <w:t>overrated</w:t>
+      </w:r>
+      <w:proofErr w:type="spellEnd"/>
+      <w:r>
+        <w:rPr>
+          <w:sz w:val="32"/>
+          <w:szCs w:val="32"/>
+        </w:rPr>
+        <w:t xml:space="preserve">, </w:t>
+      </w:r>
+      <w:proofErr w:type="spellStart"/>
+      <w:r>
+        <w:rPr>
+          <w:sz w:val="32"/>
+          <w:szCs w:val="32"/>
+        </w:rPr>
+        <w:t>overcooked</w:t>
+      </w:r>
+      <w:proofErr w:type="spellEnd"/>
+      <w:r>
+        <w:rPr>
+          <w:sz w:val="32"/>
+          <w:szCs w:val="32"/>
+        </w:rPr>
+        <w:t>/</w:t>
+      </w:r>
+      <w:proofErr w:type="spellStart"/>
+      <w:r>
+        <w:rPr>
+          <w:sz w:val="32"/>
+          <w:szCs w:val="32"/>
+        </w:rPr>
+        <w:t>undercooked</w:t>
+      </w:r>
+      <w:proofErr w:type="spellEnd"/>
     </w:p>
     <w:p>
       <w:pPr>
@@ -2345,6 +2777,7 @@
           <w:lang w:val="en-US"/>
         </w:rPr>
       </w:pPr>
+      <w:proofErr w:type="spellStart"/>
       <w:r>
         <w:rPr>
           <w:sz w:val="32"/>
@@ -2352,7 +2785,16 @@
           <w:lang w:val="en-US"/>
         </w:rPr>
         <w:lastRenderedPageBreak/>
-        <w:t>Lasagne is extremely ……………………………It is indigestible and after eating it I feel bloating</w:t>
+        <w:t>Lasagne</w:t>
+      </w:r>
+      <w:proofErr w:type="spellEnd"/>
+      <w:r>
+        <w:rPr>
+          <w:sz w:val="32"/>
+          <w:szCs w:val="32"/>
+          <w:lang w:val="en-US"/>
+        </w:rPr>
+        <w:t xml:space="preserve"> is extremely ……………………………It is indigestible and after eating it I feel bloating</w:t>
       </w:r>
     </w:p>
     <w:p>
@@ -2394,7 +2836,25 @@
           <w:szCs w:val="32"/>
           <w:lang w:val="en-US"/>
         </w:rPr>
-        <w:t>I can’t bite it it is too ……………………………..</w:t>
+        <w:t xml:space="preserve">I can’t bite it </w:t>
+      </w:r>
+      <w:proofErr w:type="spellStart"/>
+      <w:r>
+        <w:rPr>
+          <w:sz w:val="32"/>
+          <w:szCs w:val="32"/>
+          <w:lang w:val="en-US"/>
+        </w:rPr>
+        <w:t>it</w:t>
+      </w:r>
+      <w:proofErr w:type="spellEnd"/>
+      <w:r>
+        <w:rPr>
+          <w:sz w:val="32"/>
+          <w:szCs w:val="32"/>
+          <w:lang w:val="en-US"/>
+        </w:rPr>
+        <w:t xml:space="preserve"> is too ……………………………..</w:t>
       </w:r>
     </w:p>
     <w:p>
@@ -2421,12 +2881,53 @@
           <w:szCs w:val="32"/>
         </w:rPr>
       </w:pPr>
-      <w:r>
-        <w:rPr>
-          <w:sz w:val="32"/>
-          <w:szCs w:val="32"/>
-        </w:rPr>
-        <w:t>That fruit is absolutely………………………..</w:t>
+      <w:proofErr w:type="spellStart"/>
+      <w:r>
+        <w:rPr>
+          <w:sz w:val="32"/>
+          <w:szCs w:val="32"/>
+        </w:rPr>
+        <w:t>That</w:t>
+      </w:r>
+      <w:proofErr w:type="spellEnd"/>
+      <w:r>
+        <w:rPr>
+          <w:sz w:val="32"/>
+          <w:szCs w:val="32"/>
+        </w:rPr>
+        <w:t xml:space="preserve"> </w:t>
+      </w:r>
+      <w:proofErr w:type="spellStart"/>
+      <w:r>
+        <w:rPr>
+          <w:sz w:val="32"/>
+          <w:szCs w:val="32"/>
+        </w:rPr>
+        <w:t>fruit</w:t>
+      </w:r>
+      <w:proofErr w:type="spellEnd"/>
+      <w:r>
+        <w:rPr>
+          <w:sz w:val="32"/>
+          <w:szCs w:val="32"/>
+        </w:rPr>
+        <w:t xml:space="preserve"> is </w:t>
+      </w:r>
+      <w:proofErr w:type="spellStart"/>
+      <w:r>
+        <w:rPr>
+          <w:sz w:val="32"/>
+          <w:szCs w:val="32"/>
+        </w:rPr>
+        <w:t>absolutely</w:t>
+      </w:r>
+      <w:proofErr w:type="spellEnd"/>
+      <w:r>
+        <w:rPr>
+          <w:sz w:val="32"/>
+          <w:szCs w:val="32"/>
+        </w:rPr>
+        <w:t>………………………..</w:t>
       </w:r>
       <w:r>
         <w:rPr>
@@ -2435,6 +2936,7 @@
         </w:rPr>
         <w:t>/</w:t>
       </w:r>
+      <w:proofErr w:type="spellStart"/>
       <w:r>
         <w:rPr>
           <w:sz w:val="32"/>
@@ -2442,6 +2944,7 @@
         </w:rPr>
         <w:t>succulent</w:t>
       </w:r>
+      <w:proofErr w:type="spellEnd"/>
     </w:p>
     <w:p>
       <w:pPr>

</xml_diff>

<commit_message>
lesson 226 - saturday
</commit_message>
<xml_diff>
--- a/english_via_skype/solutions/doc/lesson_222_passive restaurant (1)_edit.docx
+++ b/english_via_skype/solutions/doc/lesson_222_passive restaurant (1)_edit.docx
@@ -42,7 +42,6 @@
                 <w:lang w:eastAsia="pl-PL"/>
               </w:rPr>
             </w:pPr>
-            <w:proofErr w:type="spellStart"/>
             <w:r>
               <w:rPr>
                 <w:rFonts w:ascii="Georgia" w:eastAsia="Times New Roman" w:hAnsi="Georgia" w:cs="Times New Roman"/>
@@ -55,7 +54,6 @@
               </w:rPr>
               <w:t>Tense</w:t>
             </w:r>
-            <w:proofErr w:type="spellEnd"/>
           </w:p>
         </w:tc>
         <w:tc>
@@ -106,7 +104,6 @@
                 <w:lang w:eastAsia="pl-PL"/>
               </w:rPr>
             </w:pPr>
-            <w:proofErr w:type="spellStart"/>
             <w:r>
               <w:rPr>
                 <w:rFonts w:ascii="Georgia" w:eastAsia="Times New Roman" w:hAnsi="Georgia" w:cs="Times New Roman"/>
@@ -119,7 +116,6 @@
               </w:rPr>
               <w:t>Passive</w:t>
             </w:r>
-            <w:proofErr w:type="spellEnd"/>
           </w:p>
         </w:tc>
       </w:tr>
@@ -146,7 +142,6 @@
               </w:rPr>
             </w:pPr>
             <w:hyperlink r:id="rId4" w:history="1">
-              <w:proofErr w:type="spellStart"/>
               <w:r>
                 <w:rPr>
                   <w:rFonts w:ascii="Georgia" w:eastAsia="Times New Roman" w:hAnsi="Georgia" w:cs="Times New Roman"/>
@@ -157,35 +152,8 @@
                   <w:szCs w:val="28"/>
                   <w:lang w:eastAsia="pl-PL"/>
                 </w:rPr>
-                <w:t>present</w:t>
+                <w:t>present simple</w:t>
               </w:r>
-              <w:proofErr w:type="spellEnd"/>
-              <w:r>
-                <w:rPr>
-                  <w:rFonts w:ascii="Georgia" w:eastAsia="Times New Roman" w:hAnsi="Georgia" w:cs="Times New Roman"/>
-                  <w:b/>
-                  <w:bCs/>
-                  <w:color w:val="000000" w:themeColor="text1"/>
-                  <w:sz w:val="28"/>
-                  <w:szCs w:val="28"/>
-                  <w:lang w:eastAsia="pl-PL"/>
-                </w:rPr>
-                <w:t xml:space="preserve"> </w:t>
-              </w:r>
-              <w:proofErr w:type="spellStart"/>
-              <w:r>
-                <w:rPr>
-                  <w:rFonts w:ascii="Georgia" w:eastAsia="Times New Roman" w:hAnsi="Georgia" w:cs="Times New Roman"/>
-                  <w:b/>
-                  <w:bCs/>
-                  <w:color w:val="000000" w:themeColor="text1"/>
-                  <w:sz w:val="28"/>
-                  <w:szCs w:val="28"/>
-                  <w:lang w:eastAsia="pl-PL"/>
-                </w:rPr>
-                <w:t>simple</w:t>
-              </w:r>
-              <w:proofErr w:type="spellEnd"/>
             </w:hyperlink>
           </w:p>
         </w:tc>
@@ -216,7 +184,6 @@
               </w:rPr>
               <w:t>I </w:t>
             </w:r>
-            <w:proofErr w:type="spellStart"/>
             <w:r>
               <w:rPr>
                 <w:rFonts w:ascii="Georgia" w:eastAsia="Times New Roman" w:hAnsi="Georgia" w:cs="Times New Roman"/>
@@ -229,7 +196,6 @@
               </w:rPr>
               <w:t>make</w:t>
             </w:r>
-            <w:proofErr w:type="spellEnd"/>
             <w:r>
               <w:rPr>
                 <w:rFonts w:ascii="Georgia" w:eastAsia="Times New Roman" w:hAnsi="Georgia" w:cs="Times New Roman"/>
@@ -238,29 +204,7 @@
                 <w:szCs w:val="28"/>
                 <w:lang w:eastAsia="pl-PL"/>
               </w:rPr>
-              <w:t xml:space="preserve"> a </w:t>
-            </w:r>
-            <w:proofErr w:type="spellStart"/>
-            <w:r>
-              <w:rPr>
-                <w:rFonts w:ascii="Georgia" w:eastAsia="Times New Roman" w:hAnsi="Georgia" w:cs="Times New Roman"/>
-                <w:color w:val="000000" w:themeColor="text1"/>
-                <w:sz w:val="28"/>
-                <w:szCs w:val="28"/>
-                <w:lang w:eastAsia="pl-PL"/>
-              </w:rPr>
-              <w:t>cake</w:t>
-            </w:r>
-            <w:proofErr w:type="spellEnd"/>
-            <w:r>
-              <w:rPr>
-                <w:rFonts w:ascii="Georgia" w:eastAsia="Times New Roman" w:hAnsi="Georgia" w:cs="Times New Roman"/>
-                <w:color w:val="000000" w:themeColor="text1"/>
-                <w:sz w:val="28"/>
-                <w:szCs w:val="28"/>
-                <w:lang w:eastAsia="pl-PL"/>
-              </w:rPr>
-              <w:t>.</w:t>
+              <w:t> a cake.</w:t>
             </w:r>
           </w:p>
         </w:tc>
@@ -339,7 +283,6 @@
               </w:rPr>
             </w:pPr>
             <w:hyperlink r:id="rId5" w:history="1">
-              <w:proofErr w:type="spellStart"/>
               <w:r>
                 <w:rPr>
                   <w:rFonts w:ascii="Georgia" w:eastAsia="Times New Roman" w:hAnsi="Georgia" w:cs="Times New Roman"/>
@@ -350,35 +293,8 @@
                   <w:szCs w:val="28"/>
                   <w:lang w:eastAsia="pl-PL"/>
                 </w:rPr>
-                <w:t>present</w:t>
+                <w:t>present continuous</w:t>
               </w:r>
-              <w:proofErr w:type="spellEnd"/>
-              <w:r>
-                <w:rPr>
-                  <w:rFonts w:ascii="Georgia" w:eastAsia="Times New Roman" w:hAnsi="Georgia" w:cs="Times New Roman"/>
-                  <w:b/>
-                  <w:bCs/>
-                  <w:color w:val="000000" w:themeColor="text1"/>
-                  <w:sz w:val="28"/>
-                  <w:szCs w:val="28"/>
-                  <w:lang w:eastAsia="pl-PL"/>
-                </w:rPr>
-                <w:t xml:space="preserve"> </w:t>
-              </w:r>
-              <w:proofErr w:type="spellStart"/>
-              <w:r>
-                <w:rPr>
-                  <w:rFonts w:ascii="Georgia" w:eastAsia="Times New Roman" w:hAnsi="Georgia" w:cs="Times New Roman"/>
-                  <w:b/>
-                  <w:bCs/>
-                  <w:color w:val="000000" w:themeColor="text1"/>
-                  <w:sz w:val="28"/>
-                  <w:szCs w:val="28"/>
-                  <w:lang w:eastAsia="pl-PL"/>
-                </w:rPr>
-                <w:t>continuous</w:t>
-              </w:r>
-              <w:proofErr w:type="spellEnd"/>
             </w:hyperlink>
           </w:p>
         </w:tc>
@@ -518,22 +434,8 @@
                   <w:szCs w:val="28"/>
                   <w:lang w:eastAsia="pl-PL"/>
                 </w:rPr>
-                <w:t xml:space="preserve">past </w:t>
+                <w:t>past simple</w:t>
               </w:r>
-              <w:proofErr w:type="spellStart"/>
-              <w:r>
-                <w:rPr>
-                  <w:rFonts w:ascii="Georgia" w:eastAsia="Times New Roman" w:hAnsi="Georgia" w:cs="Times New Roman"/>
-                  <w:b/>
-                  <w:bCs/>
-                  <w:color w:val="000000" w:themeColor="text1"/>
-                  <w:sz w:val="28"/>
-                  <w:szCs w:val="28"/>
-                  <w:lang w:eastAsia="pl-PL"/>
-                </w:rPr>
-                <w:t>simple</w:t>
-              </w:r>
-              <w:proofErr w:type="spellEnd"/>
             </w:hyperlink>
           </w:p>
         </w:tc>
@@ -564,7 +466,6 @@
               </w:rPr>
               <w:t>I </w:t>
             </w:r>
-            <w:proofErr w:type="spellStart"/>
             <w:r>
               <w:rPr>
                 <w:rFonts w:ascii="Georgia" w:eastAsia="Times New Roman" w:hAnsi="Georgia" w:cs="Times New Roman"/>
@@ -577,7 +478,6 @@
               </w:rPr>
               <w:t>made</w:t>
             </w:r>
-            <w:proofErr w:type="spellEnd"/>
             <w:r>
               <w:rPr>
                 <w:rFonts w:ascii="Georgia" w:eastAsia="Times New Roman" w:hAnsi="Georgia" w:cs="Times New Roman"/>
@@ -586,29 +486,7 @@
                 <w:szCs w:val="28"/>
                 <w:lang w:eastAsia="pl-PL"/>
               </w:rPr>
-              <w:t xml:space="preserve"> a </w:t>
-            </w:r>
-            <w:proofErr w:type="spellStart"/>
-            <w:r>
-              <w:rPr>
-                <w:rFonts w:ascii="Georgia" w:eastAsia="Times New Roman" w:hAnsi="Georgia" w:cs="Times New Roman"/>
-                <w:color w:val="000000" w:themeColor="text1"/>
-                <w:sz w:val="28"/>
-                <w:szCs w:val="28"/>
-                <w:lang w:eastAsia="pl-PL"/>
-              </w:rPr>
-              <w:t>cake</w:t>
-            </w:r>
-            <w:proofErr w:type="spellEnd"/>
-            <w:r>
-              <w:rPr>
-                <w:rFonts w:ascii="Georgia" w:eastAsia="Times New Roman" w:hAnsi="Georgia" w:cs="Times New Roman"/>
-                <w:color w:val="000000" w:themeColor="text1"/>
-                <w:sz w:val="28"/>
-                <w:szCs w:val="28"/>
-                <w:lang w:eastAsia="pl-PL"/>
-              </w:rPr>
-              <w:t>.</w:t>
+              <w:t> a cake.</w:t>
             </w:r>
           </w:p>
         </w:tc>
@@ -697,22 +575,8 @@
                   <w:szCs w:val="28"/>
                   <w:lang w:eastAsia="pl-PL"/>
                 </w:rPr>
-                <w:t xml:space="preserve">past </w:t>
+                <w:t>past continuous</w:t>
               </w:r>
-              <w:proofErr w:type="spellStart"/>
-              <w:r>
-                <w:rPr>
-                  <w:rFonts w:ascii="Georgia" w:eastAsia="Times New Roman" w:hAnsi="Georgia" w:cs="Times New Roman"/>
-                  <w:b/>
-                  <w:bCs/>
-                  <w:color w:val="000000" w:themeColor="text1"/>
-                  <w:sz w:val="28"/>
-                  <w:szCs w:val="28"/>
-                  <w:lang w:eastAsia="pl-PL"/>
-                </w:rPr>
-                <w:t>continuous</w:t>
-              </w:r>
-              <w:proofErr w:type="spellEnd"/>
             </w:hyperlink>
           </w:p>
         </w:tc>
@@ -842,7 +706,6 @@
               </w:rPr>
             </w:pPr>
             <w:hyperlink r:id="rId8" w:history="1">
-              <w:proofErr w:type="spellStart"/>
               <w:r>
                 <w:rPr>
                   <w:rFonts w:ascii="Georgia" w:eastAsia="Times New Roman" w:hAnsi="Georgia" w:cs="Times New Roman"/>
@@ -853,35 +716,8 @@
                   <w:szCs w:val="28"/>
                   <w:lang w:eastAsia="pl-PL"/>
                 </w:rPr>
-                <w:t>present</w:t>
+                <w:t>present perfect</w:t>
               </w:r>
-              <w:proofErr w:type="spellEnd"/>
-              <w:r>
-                <w:rPr>
-                  <w:rFonts w:ascii="Georgia" w:eastAsia="Times New Roman" w:hAnsi="Georgia" w:cs="Times New Roman"/>
-                  <w:b/>
-                  <w:bCs/>
-                  <w:color w:val="000000" w:themeColor="text1"/>
-                  <w:sz w:val="28"/>
-                  <w:szCs w:val="28"/>
-                  <w:lang w:eastAsia="pl-PL"/>
-                </w:rPr>
-                <w:t xml:space="preserve"> </w:t>
-              </w:r>
-              <w:proofErr w:type="spellStart"/>
-              <w:r>
-                <w:rPr>
-                  <w:rFonts w:ascii="Georgia" w:eastAsia="Times New Roman" w:hAnsi="Georgia" w:cs="Times New Roman"/>
-                  <w:b/>
-                  <w:bCs/>
-                  <w:color w:val="000000" w:themeColor="text1"/>
-                  <w:sz w:val="28"/>
-                  <w:szCs w:val="28"/>
-                  <w:lang w:eastAsia="pl-PL"/>
-                </w:rPr>
-                <w:t>perfect</w:t>
-              </w:r>
-              <w:proofErr w:type="spellEnd"/>
             </w:hyperlink>
           </w:p>
         </w:tc>
@@ -1021,22 +857,8 @@
                   <w:szCs w:val="28"/>
                   <w:lang w:eastAsia="pl-PL"/>
                 </w:rPr>
-                <w:t xml:space="preserve">past </w:t>
+                <w:t>past perfect</w:t>
               </w:r>
-              <w:proofErr w:type="spellStart"/>
-              <w:r>
-                <w:rPr>
-                  <w:rFonts w:ascii="Georgia" w:eastAsia="Times New Roman" w:hAnsi="Georgia" w:cs="Times New Roman"/>
-                  <w:b/>
-                  <w:bCs/>
-                  <w:color w:val="000000" w:themeColor="text1"/>
-                  <w:sz w:val="28"/>
-                  <w:szCs w:val="28"/>
-                  <w:lang w:eastAsia="pl-PL"/>
-                </w:rPr>
-                <w:t>perfect</w:t>
-              </w:r>
-              <w:proofErr w:type="spellEnd"/>
             </w:hyperlink>
           </w:p>
         </w:tc>
@@ -1166,7 +988,6 @@
               </w:rPr>
             </w:pPr>
             <w:hyperlink r:id="rId10" w:history="1">
-              <w:proofErr w:type="spellStart"/>
               <w:r>
                 <w:rPr>
                   <w:rFonts w:ascii="Georgia" w:eastAsia="Times New Roman" w:hAnsi="Georgia" w:cs="Times New Roman"/>
@@ -1177,35 +998,8 @@
                   <w:szCs w:val="28"/>
                   <w:lang w:eastAsia="pl-PL"/>
                 </w:rPr>
-                <w:t>future</w:t>
+                <w:t>future simple</w:t>
               </w:r>
-              <w:proofErr w:type="spellEnd"/>
-              <w:r>
-                <w:rPr>
-                  <w:rFonts w:ascii="Georgia" w:eastAsia="Times New Roman" w:hAnsi="Georgia" w:cs="Times New Roman"/>
-                  <w:b/>
-                  <w:bCs/>
-                  <w:color w:val="000000" w:themeColor="text1"/>
-                  <w:sz w:val="28"/>
-                  <w:szCs w:val="28"/>
-                  <w:lang w:eastAsia="pl-PL"/>
-                </w:rPr>
-                <w:t xml:space="preserve"> </w:t>
-              </w:r>
-              <w:proofErr w:type="spellStart"/>
-              <w:r>
-                <w:rPr>
-                  <w:rFonts w:ascii="Georgia" w:eastAsia="Times New Roman" w:hAnsi="Georgia" w:cs="Times New Roman"/>
-                  <w:b/>
-                  <w:bCs/>
-                  <w:color w:val="000000" w:themeColor="text1"/>
-                  <w:sz w:val="28"/>
-                  <w:szCs w:val="28"/>
-                  <w:lang w:eastAsia="pl-PL"/>
-                </w:rPr>
-                <w:t>simple</w:t>
-              </w:r>
-              <w:proofErr w:type="spellEnd"/>
             </w:hyperlink>
           </w:p>
         </w:tc>
@@ -2182,8 +1976,6 @@
         </w:rPr>
         <w:t>of</w:t>
       </w:r>
-      <w:bookmarkStart w:id="0" w:name="_GoBack"/>
-      <w:bookmarkEnd w:id="0"/>
       <w:r>
         <w:rPr>
           <w:sz w:val="32"/>
@@ -2330,23 +2122,7 @@
           <w:sz w:val="32"/>
           <w:szCs w:val="32"/>
         </w:rPr>
-        <w:t xml:space="preserve">you in 5 </w:t>
-      </w:r>
-      <w:proofErr w:type="spellStart"/>
-      <w:r>
-        <w:rPr>
-          <w:sz w:val="32"/>
-          <w:szCs w:val="32"/>
-        </w:rPr>
-        <w:t>minutes</w:t>
-      </w:r>
-      <w:proofErr w:type="spellEnd"/>
-      <w:r>
-        <w:rPr>
-          <w:sz w:val="32"/>
-          <w:szCs w:val="32"/>
-        </w:rPr>
-        <w:t xml:space="preserve">  </w:t>
+        <w:t xml:space="preserve">you in 5 minutes  </w:t>
       </w:r>
     </w:p>
     <w:p>
@@ -2411,7 +2187,23 @@
           <w:szCs w:val="32"/>
           <w:lang w:val="en-US"/>
         </w:rPr>
-        <w:t>……………..beverages ranging …………………….</w:t>
+        <w:t>……………..beverages ranging …</w:t>
+      </w:r>
+      <w:r>
+        <w:rPr>
+          <w:sz w:val="32"/>
+          <w:szCs w:val="32"/>
+          <w:lang w:val="en-US"/>
+        </w:rPr>
+        <w:t>from</w:t>
+      </w:r>
+      <w:r>
+        <w:rPr>
+          <w:sz w:val="32"/>
+          <w:szCs w:val="32"/>
+          <w:lang w:val="en-US"/>
+        </w:rPr>
+        <w:t>………………….</w:t>
       </w:r>
       <w:r>
         <w:rPr>
@@ -2494,7 +2286,23 @@
           <w:szCs w:val="32"/>
           <w:lang w:val="en-US"/>
         </w:rPr>
-        <w:t>w did you ………………………….this meal ?</w:t>
+        <w:t>w did you …</w:t>
+      </w:r>
+      <w:r>
+        <w:rPr>
+          <w:sz w:val="32"/>
+          <w:szCs w:val="32"/>
+          <w:lang w:val="en-US"/>
+        </w:rPr>
+        <w:t>enjoy</w:t>
+      </w:r>
+      <w:r>
+        <w:rPr>
+          <w:sz w:val="32"/>
+          <w:szCs w:val="32"/>
+          <w:lang w:val="en-US"/>
+        </w:rPr>
+        <w:t>……………………….this meal ?</w:t>
       </w:r>
     </w:p>
     <w:p>
@@ -2570,107 +2378,57 @@
           <w:szCs w:val="32"/>
           <w:lang w:val="en-US"/>
         </w:rPr>
-        <w:t xml:space="preserve">- Seasonings ……………………………..the taste of the main ingredient </w:t>
-      </w:r>
-    </w:p>
-    <w:p>
-      <w:pPr>
-        <w:rPr>
-          <w:sz w:val="32"/>
-          <w:szCs w:val="32"/>
-          <w:lang w:val="en-US"/>
-        </w:rPr>
-      </w:pPr>
-    </w:p>
-    <w:p>
-      <w:pPr>
-        <w:rPr>
-          <w:sz w:val="32"/>
-          <w:szCs w:val="32"/>
-          <w:lang w:val="en-US"/>
-        </w:rPr>
-      </w:pPr>
-    </w:p>
-    <w:p>
-      <w:pPr>
-        <w:rPr>
-          <w:sz w:val="32"/>
-          <w:szCs w:val="32"/>
-        </w:rPr>
-      </w:pPr>
-      <w:proofErr w:type="spellStart"/>
-      <w:r>
-        <w:rPr>
-          <w:sz w:val="32"/>
-          <w:szCs w:val="32"/>
-        </w:rPr>
-        <w:t>Overpriced</w:t>
-      </w:r>
-      <w:proofErr w:type="spellEnd"/>
-      <w:r>
-        <w:rPr>
-          <w:sz w:val="32"/>
-          <w:szCs w:val="32"/>
-        </w:rPr>
-        <w:t xml:space="preserve"> , </w:t>
-      </w:r>
-      <w:proofErr w:type="spellStart"/>
-      <w:r>
-        <w:rPr>
-          <w:sz w:val="32"/>
-          <w:szCs w:val="32"/>
-        </w:rPr>
-        <w:t>overpower</w:t>
-      </w:r>
-      <w:proofErr w:type="spellEnd"/>
-      <w:r>
-        <w:rPr>
-          <w:sz w:val="32"/>
-          <w:szCs w:val="32"/>
-        </w:rPr>
-        <w:t xml:space="preserve"> , </w:t>
-      </w:r>
-      <w:proofErr w:type="spellStart"/>
-      <w:r>
-        <w:rPr>
-          <w:sz w:val="32"/>
-          <w:szCs w:val="32"/>
-        </w:rPr>
-        <w:t>overrated</w:t>
-      </w:r>
-      <w:proofErr w:type="spellEnd"/>
-      <w:r>
-        <w:rPr>
-          <w:sz w:val="32"/>
-          <w:szCs w:val="32"/>
-        </w:rPr>
-        <w:t xml:space="preserve">, </w:t>
-      </w:r>
-      <w:proofErr w:type="spellStart"/>
-      <w:r>
-        <w:rPr>
-          <w:sz w:val="32"/>
-          <w:szCs w:val="32"/>
-        </w:rPr>
-        <w:t>overcooked</w:t>
-      </w:r>
-      <w:proofErr w:type="spellEnd"/>
-      <w:r>
-        <w:rPr>
-          <w:sz w:val="32"/>
-          <w:szCs w:val="32"/>
-        </w:rPr>
-        <w:t>/</w:t>
-      </w:r>
-      <w:proofErr w:type="spellStart"/>
-      <w:r>
-        <w:rPr>
-          <w:sz w:val="32"/>
-          <w:szCs w:val="32"/>
-        </w:rPr>
-        <w:t>undercooked</w:t>
-      </w:r>
-      <w:proofErr w:type="spellEnd"/>
+        <w:t>- Seasonings …</w:t>
+      </w:r>
+      <w:r>
+        <w:rPr>
+          <w:sz w:val="32"/>
+          <w:szCs w:val="32"/>
+          <w:lang w:val="en-US"/>
+        </w:rPr>
+        <w:t>overpowered</w:t>
+      </w:r>
+      <w:r>
+        <w:rPr>
+          <w:sz w:val="32"/>
+          <w:szCs w:val="32"/>
+          <w:lang w:val="en-US"/>
+        </w:rPr>
+        <w:t xml:space="preserve">…………………………..the taste of the main ingredient </w:t>
+      </w:r>
+    </w:p>
+    <w:p>
+      <w:pPr>
+        <w:rPr>
+          <w:sz w:val="32"/>
+          <w:szCs w:val="32"/>
+          <w:lang w:val="en-US"/>
+        </w:rPr>
+      </w:pPr>
+    </w:p>
+    <w:p>
+      <w:pPr>
+        <w:rPr>
+          <w:sz w:val="32"/>
+          <w:szCs w:val="32"/>
+          <w:lang w:val="en-US"/>
+        </w:rPr>
+      </w:pPr>
+    </w:p>
+    <w:p>
+      <w:pPr>
+        <w:rPr>
+          <w:sz w:val="32"/>
+          <w:szCs w:val="32"/>
+        </w:rPr>
+      </w:pPr>
+      <w:r>
+        <w:rPr>
+          <w:sz w:val="32"/>
+          <w:szCs w:val="32"/>
+        </w:rPr>
+        <w:t>Overpriced , overpower , overrated, overcooked/undercooked</w:t>
+      </w:r>
     </w:p>
     <w:p>
       <w:pPr>
@@ -2766,18 +2524,33 @@
           <w:szCs w:val="32"/>
           <w:lang w:val="en-US"/>
         </w:rPr>
-        <w:t>This soup is too………………………………….I would prefer dense</w:t>
-      </w:r>
-    </w:p>
-    <w:p>
-      <w:pPr>
-        <w:rPr>
-          <w:sz w:val="32"/>
-          <w:szCs w:val="32"/>
-          <w:lang w:val="en-US"/>
-        </w:rPr>
-      </w:pPr>
-      <w:proofErr w:type="spellStart"/>
+        <w:t>This soup is too…</w:t>
+      </w:r>
+      <w:r>
+        <w:rPr>
+          <w:sz w:val="32"/>
+          <w:szCs w:val="32"/>
+          <w:lang w:val="en-US"/>
+        </w:rPr>
+        <w:t>runny</w:t>
+      </w:r>
+      <w:r>
+        <w:rPr>
+          <w:sz w:val="32"/>
+          <w:szCs w:val="32"/>
+          <w:lang w:val="en-US"/>
+        </w:rPr>
+        <w:t>……………………………….I would prefer dense</w:t>
+      </w:r>
+    </w:p>
+    <w:p>
+      <w:pPr>
+        <w:rPr>
+          <w:sz w:val="32"/>
+          <w:szCs w:val="32"/>
+          <w:lang w:val="en-US"/>
+        </w:rPr>
+      </w:pPr>
       <w:r>
         <w:rPr>
           <w:sz w:val="32"/>
@@ -2785,33 +2558,56 @@
           <w:lang w:val="en-US"/>
         </w:rPr>
         <w:lastRenderedPageBreak/>
-        <w:t>Lasagne</w:t>
-      </w:r>
-      <w:proofErr w:type="spellEnd"/>
-      <w:r>
-        <w:rPr>
-          <w:sz w:val="32"/>
-          <w:szCs w:val="32"/>
-          <w:lang w:val="en-US"/>
-        </w:rPr>
-        <w:t xml:space="preserve"> is extremely ……………………………It is indigestible and after eating it I feel bloating</w:t>
-      </w:r>
-    </w:p>
-    <w:p>
-      <w:pPr>
-        <w:rPr>
-          <w:sz w:val="32"/>
-          <w:szCs w:val="32"/>
-          <w:lang w:val="en-US"/>
-        </w:rPr>
-      </w:pPr>
-      <w:r>
-        <w:rPr>
-          <w:sz w:val="32"/>
-          <w:szCs w:val="32"/>
-          <w:lang w:val="en-US"/>
-        </w:rPr>
-        <w:t xml:space="preserve">……………………….products like </w:t>
+        <w:t>Lasagne is extremely …</w:t>
+      </w:r>
+      <w:r>
+        <w:rPr>
+          <w:sz w:val="32"/>
+          <w:szCs w:val="32"/>
+          <w:lang w:val="en-US"/>
+        </w:rPr>
+        <w:t>stodgy</w:t>
+      </w:r>
+      <w:r>
+        <w:rPr>
+          <w:sz w:val="32"/>
+          <w:szCs w:val="32"/>
+          <w:lang w:val="en-US"/>
+        </w:rPr>
+        <w:t>…………………………It is indigestible and after eating it I feel bloating</w:t>
+      </w:r>
+    </w:p>
+    <w:p>
+      <w:pPr>
+        <w:rPr>
+          <w:sz w:val="32"/>
+          <w:szCs w:val="32"/>
+          <w:lang w:val="en-US"/>
+        </w:rPr>
+      </w:pPr>
+      <w:r>
+        <w:rPr>
+          <w:sz w:val="32"/>
+          <w:szCs w:val="32"/>
+          <w:lang w:val="en-US"/>
+        </w:rPr>
+        <w:t>…</w:t>
+      </w:r>
+      <w:r>
+        <w:rPr>
+          <w:sz w:val="32"/>
+          <w:szCs w:val="32"/>
+          <w:lang w:val="en-US"/>
+        </w:rPr>
+        <w:t>Sticky</w:t>
+      </w:r>
+      <w:r>
+        <w:rPr>
+          <w:sz w:val="32"/>
+          <w:szCs w:val="32"/>
+          <w:lang w:val="en-US"/>
+        </w:rPr>
+        <w:t xml:space="preserve">…………………….products like </w:t>
       </w:r>
       <w:r>
         <w:rPr>
@@ -2836,129 +2632,132 @@
           <w:szCs w:val="32"/>
           <w:lang w:val="en-US"/>
         </w:rPr>
-        <w:t xml:space="preserve">I can’t bite it </w:t>
-      </w:r>
-      <w:proofErr w:type="spellStart"/>
-      <w:r>
-        <w:rPr>
-          <w:sz w:val="32"/>
-          <w:szCs w:val="32"/>
-          <w:lang w:val="en-US"/>
-        </w:rPr>
-        <w:t>it</w:t>
-      </w:r>
-      <w:proofErr w:type="spellEnd"/>
-      <w:r>
-        <w:rPr>
-          <w:sz w:val="32"/>
-          <w:szCs w:val="32"/>
-          <w:lang w:val="en-US"/>
-        </w:rPr>
-        <w:t xml:space="preserve"> is too ……………………………..</w:t>
-      </w:r>
-    </w:p>
-    <w:p>
-      <w:pPr>
-        <w:rPr>
-          <w:sz w:val="32"/>
-          <w:szCs w:val="32"/>
-          <w:lang w:val="en-US"/>
-        </w:rPr>
-      </w:pPr>
-      <w:r>
-        <w:rPr>
-          <w:sz w:val="32"/>
-          <w:szCs w:val="32"/>
-          <w:lang w:val="en-US"/>
-        </w:rPr>
-        <w:t>That bread is too ………………………..It falls apart while cutting</w:t>
-      </w:r>
-    </w:p>
-    <w:p>
-      <w:pPr>
-        <w:rPr>
-          <w:sz w:val="32"/>
-          <w:szCs w:val="32"/>
-        </w:rPr>
-      </w:pPr>
-      <w:proofErr w:type="spellStart"/>
-      <w:r>
-        <w:rPr>
-          <w:sz w:val="32"/>
-          <w:szCs w:val="32"/>
-        </w:rPr>
-        <w:t>That</w:t>
-      </w:r>
-      <w:proofErr w:type="spellEnd"/>
-      <w:r>
-        <w:rPr>
-          <w:sz w:val="32"/>
-          <w:szCs w:val="32"/>
-        </w:rPr>
-        <w:t xml:space="preserve"> </w:t>
-      </w:r>
-      <w:proofErr w:type="spellStart"/>
-      <w:r>
-        <w:rPr>
-          <w:sz w:val="32"/>
-          <w:szCs w:val="32"/>
-        </w:rPr>
-        <w:t>fruit</w:t>
-      </w:r>
-      <w:proofErr w:type="spellEnd"/>
-      <w:r>
-        <w:rPr>
-          <w:sz w:val="32"/>
-          <w:szCs w:val="32"/>
-        </w:rPr>
-        <w:t xml:space="preserve"> is </w:t>
-      </w:r>
-      <w:proofErr w:type="spellStart"/>
-      <w:r>
-        <w:rPr>
-          <w:sz w:val="32"/>
-          <w:szCs w:val="32"/>
-        </w:rPr>
-        <w:t>absolutely</w:t>
-      </w:r>
-      <w:proofErr w:type="spellEnd"/>
-      <w:r>
-        <w:rPr>
-          <w:sz w:val="32"/>
-          <w:szCs w:val="32"/>
-        </w:rPr>
-        <w:t>………………………..</w:t>
-      </w:r>
-      <w:r>
-        <w:rPr>
-          <w:sz w:val="32"/>
-          <w:szCs w:val="32"/>
+        <w:t>I can’t bite it it is too …</w:t>
+      </w:r>
+      <w:r>
+        <w:rPr>
+          <w:sz w:val="32"/>
+          <w:szCs w:val="32"/>
+          <w:lang w:val="en-US"/>
+        </w:rPr>
+        <w:t>chewy</w:t>
+      </w:r>
+      <w:r>
+        <w:rPr>
+          <w:sz w:val="32"/>
+          <w:szCs w:val="32"/>
+          <w:lang w:val="en-US"/>
+        </w:rPr>
+        <w:t>…………………………..</w:t>
+      </w:r>
+    </w:p>
+    <w:p>
+      <w:pPr>
+        <w:rPr>
+          <w:sz w:val="32"/>
+          <w:szCs w:val="32"/>
+          <w:lang w:val="en-US"/>
+        </w:rPr>
+      </w:pPr>
+      <w:r>
+        <w:rPr>
+          <w:sz w:val="32"/>
+          <w:szCs w:val="32"/>
+          <w:lang w:val="en-US"/>
+        </w:rPr>
+        <w:t>That bread is too …</w:t>
+      </w:r>
+      <w:r>
+        <w:rPr>
+          <w:sz w:val="32"/>
+          <w:szCs w:val="32"/>
+          <w:lang w:val="en-US"/>
+        </w:rPr>
+        <w:t>crumbly</w:t>
+      </w:r>
+      <w:r>
+        <w:rPr>
+          <w:sz w:val="32"/>
+          <w:szCs w:val="32"/>
+          <w:lang w:val="en-US"/>
+        </w:rPr>
+        <w:t>……………………..It falls apart while cutting</w:t>
+      </w:r>
+    </w:p>
+    <w:p>
+      <w:pPr>
+        <w:rPr>
+          <w:sz w:val="32"/>
+          <w:szCs w:val="32"/>
+          <w:lang w:val="en-US"/>
+        </w:rPr>
+      </w:pPr>
+      <w:r>
+        <w:rPr>
+          <w:sz w:val="32"/>
+          <w:szCs w:val="32"/>
+          <w:lang w:val="en-US"/>
+        </w:rPr>
+        <w:t>That fruit is absolutely…</w:t>
+      </w:r>
+      <w:r>
+        <w:rPr>
+          <w:sz w:val="32"/>
+          <w:szCs w:val="32"/>
+          <w:lang w:val="en-US"/>
+        </w:rPr>
+        <w:t>ju</w:t>
+      </w:r>
+      <w:r>
+        <w:rPr>
+          <w:sz w:val="32"/>
+          <w:szCs w:val="32"/>
+          <w:lang w:val="en-US"/>
+        </w:rPr>
+        <w:t>icy</w:t>
+      </w:r>
+      <w:bookmarkStart w:id="0" w:name="_GoBack"/>
+      <w:bookmarkEnd w:id="0"/>
+      <w:r>
+        <w:rPr>
+          <w:sz w:val="32"/>
+          <w:szCs w:val="32"/>
+          <w:lang w:val="en-US"/>
+        </w:rPr>
+        <w:t>……………………..</w:t>
+      </w:r>
+      <w:r>
+        <w:rPr>
+          <w:sz w:val="32"/>
+          <w:szCs w:val="32"/>
+          <w:lang w:val="en-US"/>
         </w:rPr>
         <w:t>/</w:t>
       </w:r>
-      <w:proofErr w:type="spellStart"/>
-      <w:r>
-        <w:rPr>
-          <w:sz w:val="32"/>
-          <w:szCs w:val="32"/>
+      <w:r>
+        <w:rPr>
+          <w:sz w:val="32"/>
+          <w:szCs w:val="32"/>
+          <w:lang w:val="en-US"/>
         </w:rPr>
         <w:t>succulent</w:t>
       </w:r>
-      <w:proofErr w:type="spellEnd"/>
-    </w:p>
-    <w:p>
-      <w:pPr>
-        <w:rPr>
-          <w:sz w:val="32"/>
-          <w:szCs w:val="32"/>
-        </w:rPr>
-      </w:pPr>
-    </w:p>
-    <w:p>
-      <w:pPr>
-        <w:rPr>
-          <w:sz w:val="32"/>
-          <w:szCs w:val="32"/>
+    </w:p>
+    <w:p>
+      <w:pPr>
+        <w:rPr>
+          <w:sz w:val="32"/>
+          <w:szCs w:val="32"/>
+          <w:lang w:val="en-US"/>
+        </w:rPr>
+      </w:pPr>
+    </w:p>
+    <w:p>
+      <w:pPr>
+        <w:rPr>
+          <w:sz w:val="32"/>
+          <w:szCs w:val="32"/>
+          <w:lang w:val="en-US"/>
         </w:rPr>
       </w:pPr>
       <w:r>

</xml_diff>